<commit_message>
update word and pay
</commit_message>
<xml_diff>
--- a/2051010096_TrinhMinhHieu.docx
+++ b/2051010096_TrinhMinhHieu.docx
@@ -633,6 +633,7 @@
           <w:lang w:val="en-US"/>
         </w:rPr>
       </w:pPr>
+      <w:bookmarkStart w:id="2" w:name="_GoBack"/>
       <w:r>
         <w:rPr>
           <w:rFonts w:cs="Times New Roman"/>
@@ -644,6 +645,7 @@
         <w:t>HỆ THỐNG QUẢN LÝ ĐẶT MÓN ĂN TRỰC TUYẾN VÀ ĐẶT MÓN TẠI CHỖ</w:t>
       </w:r>
     </w:p>
+    <w:bookmarkEnd w:id="2"/>
     <w:p>
       <w:pPr>
         <w:jc w:val="center"/>
@@ -911,7 +913,7 @@
           <w:lang w:val="vi-VN"/>
         </w:rPr>
       </w:pPr>
-      <w:bookmarkStart w:id="2" w:name="_Toc146328362"/>
+      <w:bookmarkStart w:id="3" w:name="_Toc146328362"/>
       <w:r>
         <w:rPr>
           <w:lang w:val="vi-VN"/>
@@ -920,7 +922,7 @@
       </w:r>
       <w:bookmarkEnd w:id="0"/>
       <w:bookmarkEnd w:id="1"/>
-      <w:bookmarkEnd w:id="2"/>
+      <w:bookmarkEnd w:id="3"/>
     </w:p>
     <w:p>
       <w:pPr>
@@ -1172,18 +1174,18 @@
           <w:lang w:val="vi-VN"/>
         </w:rPr>
       </w:pPr>
-      <w:bookmarkStart w:id="3" w:name="_Toc51060026"/>
-      <w:bookmarkStart w:id="4" w:name="_Toc51061470"/>
-      <w:bookmarkStart w:id="5" w:name="_Toc146328363"/>
+      <w:bookmarkStart w:id="4" w:name="_Toc51060026"/>
+      <w:bookmarkStart w:id="5" w:name="_Toc51061470"/>
+      <w:bookmarkStart w:id="6" w:name="_Toc146328363"/>
       <w:r>
         <w:rPr>
           <w:lang w:val="vi-VN"/>
         </w:rPr>
         <w:t>NHẬN XÉT CỦA GIÁO VIÊN HƯỚNG DẪN</w:t>
       </w:r>
-      <w:bookmarkEnd w:id="3"/>
       <w:bookmarkEnd w:id="4"/>
       <w:bookmarkEnd w:id="5"/>
+      <w:bookmarkEnd w:id="6"/>
     </w:p>
     <w:p>
       <w:pPr>
@@ -1402,20 +1404,20 @@
       <w:pPr>
         <w:pStyle w:val="SECTION"/>
       </w:pPr>
-      <w:bookmarkStart w:id="6" w:name="_Toc49105239"/>
-      <w:bookmarkStart w:id="7" w:name="_Toc51061471"/>
-      <w:bookmarkStart w:id="8" w:name="_Toc146328364"/>
-      <w:bookmarkStart w:id="9" w:name="_Toc49105236"/>
+      <w:bookmarkStart w:id="7" w:name="_Toc49105239"/>
+      <w:bookmarkStart w:id="8" w:name="_Toc51061471"/>
+      <w:bookmarkStart w:id="9" w:name="_Toc146328364"/>
+      <w:bookmarkStart w:id="10" w:name="_Toc49105236"/>
       <w:r>
         <w:lastRenderedPageBreak/>
         <w:t xml:space="preserve">TÓM TẮT </w:t>
       </w:r>
-      <w:bookmarkEnd w:id="6"/>
       <w:bookmarkEnd w:id="7"/>
+      <w:bookmarkEnd w:id="8"/>
       <w:r>
         <w:t>ĐỐ ÁN NGÀNH</w:t>
       </w:r>
-      <w:bookmarkEnd w:id="8"/>
+      <w:bookmarkEnd w:id="9"/>
     </w:p>
     <w:p>
       <w:pPr>
@@ -1433,12 +1435,12 @@
       <w:pPr>
         <w:pStyle w:val="SECTION"/>
       </w:pPr>
-      <w:bookmarkStart w:id="10" w:name="_Toc146328365"/>
+      <w:bookmarkStart w:id="11" w:name="_Toc146328365"/>
       <w:r>
         <w:lastRenderedPageBreak/>
         <w:t>ABSTRACT</w:t>
       </w:r>
-      <w:bookmarkEnd w:id="10"/>
+      <w:bookmarkEnd w:id="11"/>
       <w:r>
         <w:t xml:space="preserve"> </w:t>
       </w:r>
@@ -4932,8 +4934,8 @@
           <w:lang w:val="vi-VN"/>
         </w:rPr>
       </w:pPr>
-      <w:bookmarkStart w:id="11" w:name="_Toc49105238"/>
-      <w:bookmarkStart w:id="12" w:name="_Toc146328366"/>
+      <w:bookmarkStart w:id="12" w:name="_Toc49105238"/>
+      <w:bookmarkStart w:id="13" w:name="_Toc146328366"/>
       <w:r>
         <w:rPr>
           <w:lang w:val="vi-VN"/>
@@ -4941,8 +4943,8 @@
         <w:lastRenderedPageBreak/>
         <w:t>DANH MỤC TỪ VIẾT TẮT</w:t>
       </w:r>
-      <w:bookmarkEnd w:id="11"/>
       <w:bookmarkEnd w:id="12"/>
+      <w:bookmarkEnd w:id="13"/>
       <w:r>
         <w:rPr>
           <w:lang w:val="vi-VN"/>
@@ -4954,13 +4956,13 @@
       <w:pPr>
         <w:pStyle w:val="SECTION"/>
       </w:pPr>
-      <w:bookmarkStart w:id="13" w:name="_Toc146328367"/>
+      <w:bookmarkStart w:id="14" w:name="_Toc146328367"/>
       <w:r>
         <w:lastRenderedPageBreak/>
         <w:t>DANH MỤC HÌNH VẼ</w:t>
       </w:r>
-      <w:bookmarkEnd w:id="9"/>
-      <w:bookmarkEnd w:id="13"/>
+      <w:bookmarkEnd w:id="10"/>
+      <w:bookmarkEnd w:id="14"/>
     </w:p>
     <w:p>
       <w:pPr>
@@ -5106,14 +5108,14 @@
       <w:pPr>
         <w:pStyle w:val="SECTION"/>
       </w:pPr>
-      <w:bookmarkStart w:id="14" w:name="_Toc49105237"/>
-      <w:bookmarkStart w:id="15" w:name="_Toc146328368"/>
+      <w:bookmarkStart w:id="15" w:name="_Toc49105237"/>
+      <w:bookmarkStart w:id="16" w:name="_Toc146328368"/>
       <w:r>
         <w:lastRenderedPageBreak/>
         <w:t>DANH MỤC BẢNG</w:t>
       </w:r>
-      <w:bookmarkEnd w:id="14"/>
       <w:bookmarkEnd w:id="15"/>
+      <w:bookmarkEnd w:id="16"/>
     </w:p>
     <w:p>
       <w:pPr>
@@ -5242,7 +5244,7 @@
         </w:rPr>
         <w:fldChar w:fldCharType="end"/>
       </w:r>
-      <w:bookmarkStart w:id="16" w:name="_Toc49105240"/>
+      <w:bookmarkStart w:id="17" w:name="_Toc49105240"/>
     </w:p>
     <w:p>
       <w:pPr>
@@ -5268,13 +5270,13 @@
       <w:pPr>
         <w:pStyle w:val="SECTION"/>
       </w:pPr>
-      <w:bookmarkStart w:id="17" w:name="_Toc146328369"/>
+      <w:bookmarkStart w:id="18" w:name="_Toc146328369"/>
       <w:r>
         <w:lastRenderedPageBreak/>
         <w:t>MỞ ĐẦU</w:t>
       </w:r>
-      <w:bookmarkEnd w:id="16"/>
       <w:bookmarkEnd w:id="17"/>
+      <w:bookmarkEnd w:id="18"/>
     </w:p>
     <w:p>
       <w:pPr>
@@ -5287,22 +5289,22 @@
         </w:rPr>
         <w:br w:type="page"/>
       </w:r>
-      <w:bookmarkStart w:id="18" w:name="_Toc146328370"/>
+      <w:bookmarkStart w:id="19" w:name="_Toc146328370"/>
       <w:r>
         <w:lastRenderedPageBreak/>
         <w:t>GIỚI THIỆU ĐỀ TÀI</w:t>
       </w:r>
-      <w:bookmarkEnd w:id="18"/>
+      <w:bookmarkEnd w:id="19"/>
     </w:p>
     <w:p>
       <w:pPr>
         <w:pStyle w:val="Heading2"/>
       </w:pPr>
-      <w:bookmarkStart w:id="19" w:name="_Toc146328371"/>
+      <w:bookmarkStart w:id="20" w:name="_Toc146328371"/>
       <w:r>
         <w:t>Giới thiệu</w:t>
       </w:r>
-      <w:bookmarkEnd w:id="19"/>
+      <w:bookmarkEnd w:id="20"/>
     </w:p>
     <w:p>
       <w:pPr>
@@ -5327,7 +5329,21 @@
         <w:rPr>
           <w:lang w:val="en-US"/>
         </w:rPr>
-        <w:t>Thay vì như trước đây, những chuỗi quán ăn nhỏ chỉ sử dụng cách lưu trữ là ghi giấy và quản lý quán nhờ vào giấy tờ. Hiện này, khi có nhiều chuỗi nhà hàng lớn, quán ăn lớn, việc quản lý bằng giấy sẽ không còn thuận tiện nữa. Vì vậy nhiều nhà hàng, quán ăn đã chuyển sang sử dụng hệ thống quản lý thức ăn nhà hàng(quán ăn). Và hiện nay còn hiện đại hơn nữa, hệ thống không chỉ là đặt thức ăn qua trực tuyến (online) qua các ứng dụng mà còn có thể đặt thức ăn tại quầy và thanh toán tại chỗ cho khách hàng để thuận tiện lẫn người mua và người bán. Và đó cũng là đề tài mà em đang hướng đến “</w:t>
+        <w:t xml:space="preserve">Thay vì như trước đây, những chuỗi quán ăn nhỏ chỉ sử dụng cách lưu trữ là ghi giấy và quản lý quán nhờ vào giấy tờ. Hiện này, khi có nhiều chuỗi nhà hàng lớn, quán ăn lớn, việc quản lý bằng giấy sẽ không còn thuận tiện nữa. Vì vậy nhiều nhà hàng, quán ăn đã chuyển sang sử dụng hệ thống quản lý thức ăn nhà </w:t>
+      </w:r>
+      <w:proofErr w:type="gramStart"/>
+      <w:r>
+        <w:rPr>
+          <w:lang w:val="en-US"/>
+        </w:rPr>
+        <w:t>hàng(</w:t>
+      </w:r>
+      <w:proofErr w:type="gramEnd"/>
+      <w:r>
+        <w:rPr>
+          <w:lang w:val="en-US"/>
+        </w:rPr>
+        <w:t>quán ăn). Và hiện nay còn hiện đại hơn nữa, hệ thống không chỉ là đặt thức ăn qua trực tuyến (online) qua các ứng dụng mà còn có thể đặt thức ăn tại quầy và thanh toán tại chỗ cho khách hàng để thuận tiện lẫn người mua và người bán. Và đó cũng là đề tài mà em đang hướng đến “</w:t>
       </w:r>
       <w:r>
         <w:rPr>
@@ -5340,21 +5356,21 @@
       <w:pPr>
         <w:pStyle w:val="Heading2"/>
       </w:pPr>
-      <w:bookmarkStart w:id="20" w:name="_Toc146328372"/>
+      <w:bookmarkStart w:id="21" w:name="_Toc146328372"/>
       <w:r>
         <w:t>Mục tiêu đề tài</w:t>
       </w:r>
-      <w:bookmarkEnd w:id="20"/>
+      <w:bookmarkEnd w:id="21"/>
     </w:p>
     <w:p>
       <w:pPr>
         <w:pStyle w:val="Heading3"/>
       </w:pPr>
-      <w:bookmarkStart w:id="21" w:name="_Toc146328373"/>
+      <w:bookmarkStart w:id="22" w:name="_Toc146328373"/>
       <w:r>
         <w:t>Mục tiêu</w:t>
       </w:r>
-      <w:bookmarkEnd w:id="21"/>
+      <w:bookmarkEnd w:id="22"/>
     </w:p>
     <w:p>
       <w:pPr>
@@ -5373,11 +5389,11 @@
       <w:pPr>
         <w:pStyle w:val="Heading3"/>
       </w:pPr>
-      <w:bookmarkStart w:id="22" w:name="_Toc146328374"/>
+      <w:bookmarkStart w:id="23" w:name="_Toc146328374"/>
       <w:r>
         <w:t>Đối tượng nghiên cứu</w:t>
       </w:r>
-      <w:bookmarkEnd w:id="22"/>
+      <w:bookmarkEnd w:id="23"/>
     </w:p>
     <w:p>
       <w:pPr>
@@ -5467,11 +5483,11 @@
       <w:pPr>
         <w:pStyle w:val="Heading2"/>
       </w:pPr>
-      <w:bookmarkStart w:id="23" w:name="_Toc146328375"/>
+      <w:bookmarkStart w:id="24" w:name="_Toc146328375"/>
       <w:r>
         <w:t>Lý do chọn đề tài</w:t>
       </w:r>
-      <w:bookmarkEnd w:id="23"/>
+      <w:bookmarkEnd w:id="24"/>
     </w:p>
     <w:p>
       <w:pPr>
@@ -5521,11 +5537,11 @@
       <w:pPr>
         <w:pStyle w:val="Heading2"/>
       </w:pPr>
-      <w:bookmarkStart w:id="24" w:name="_Toc146328376"/>
+      <w:bookmarkStart w:id="25" w:name="_Toc146328376"/>
       <w:r>
         <w:t>Bố cục báo cáo</w:t>
       </w:r>
-      <w:bookmarkEnd w:id="24"/>
+      <w:bookmarkEnd w:id="25"/>
     </w:p>
     <w:p>
       <w:pPr>
@@ -5583,27 +5599,27 @@
       <w:pPr>
         <w:pStyle w:val="Heading1"/>
       </w:pPr>
-      <w:bookmarkStart w:id="25" w:name="_Toc146328377"/>
-      <w:bookmarkStart w:id="26" w:name="_Toc140297269"/>
-      <w:bookmarkStart w:id="27" w:name="_Toc142813558"/>
+      <w:bookmarkStart w:id="26" w:name="_Toc146328377"/>
+      <w:bookmarkStart w:id="27" w:name="_Toc140297269"/>
+      <w:bookmarkStart w:id="28" w:name="_Toc142813558"/>
       <w:r>
         <w:lastRenderedPageBreak/>
         <w:t>CƠ SỞ LÝ THUYẾT</w:t>
       </w:r>
-      <w:bookmarkEnd w:id="25"/>
+      <w:bookmarkEnd w:id="26"/>
     </w:p>
     <w:p>
       <w:pPr>
         <w:pStyle w:val="Heading2"/>
       </w:pPr>
-      <w:bookmarkStart w:id="28" w:name="_Toc146328378"/>
+      <w:bookmarkStart w:id="29" w:name="_Toc146328378"/>
       <w:r>
         <w:t>Angular</w:t>
       </w:r>
       <w:r>
         <w:t>:</w:t>
       </w:r>
-      <w:bookmarkEnd w:id="28"/>
+      <w:bookmarkEnd w:id="29"/>
     </w:p>
     <w:p>
       <w:pPr>
@@ -5670,14 +5686,14 @@
       <w:pPr>
         <w:pStyle w:val="Heading3"/>
       </w:pPr>
-      <w:bookmarkStart w:id="29" w:name="_Toc146328379"/>
+      <w:bookmarkStart w:id="30" w:name="_Toc146328379"/>
       <w:r>
         <w:t xml:space="preserve">Tổng quan </w:t>
       </w:r>
       <w:r>
         <w:t>Angular</w:t>
       </w:r>
-      <w:bookmarkEnd w:id="29"/>
+      <w:bookmarkEnd w:id="30"/>
     </w:p>
     <w:p>
       <w:pPr>
@@ -5690,8 +5706,16 @@
         <w:rPr>
           <w:lang w:val="en-US"/>
         </w:rPr>
-        <w:t>Angular là gì ?</w:t>
-      </w:r>
+        <w:t xml:space="preserve">Angular là </w:t>
+      </w:r>
+      <w:proofErr w:type="gramStart"/>
+      <w:r>
+        <w:rPr>
+          <w:lang w:val="en-US"/>
+        </w:rPr>
+        <w:t>gì ?</w:t>
+      </w:r>
+      <w:proofErr w:type="gramEnd"/>
       <w:r>
         <w:rPr>
           <w:lang w:val="en-US"/>
@@ -5726,7 +5750,21 @@
         <w:rPr>
           <w:lang w:val="en-US"/>
         </w:rPr>
-        <w:t>Tại sao là Angular ? (WHY)</w:t>
+        <w:t xml:space="preserve">Tại sao là </w:t>
+      </w:r>
+      <w:proofErr w:type="gramStart"/>
+      <w:r>
+        <w:rPr>
+          <w:lang w:val="en-US"/>
+        </w:rPr>
+        <w:t>Angular ?</w:t>
+      </w:r>
+      <w:proofErr w:type="gramEnd"/>
+      <w:r>
+        <w:rPr>
+          <w:lang w:val="en-US"/>
+        </w:rPr>
+        <w:t xml:space="preserve"> (WHY)</w:t>
       </w:r>
     </w:p>
     <w:p>
@@ -5850,8 +5888,17 @@
           <w:rFonts w:eastAsia="Times New Roman"/>
           <w:spacing w:val="5"/>
         </w:rPr>
-        <w:t>Vậy điểm khác nhau của 2 công nghệ là gì ?</w:t>
-      </w:r>
+        <w:t xml:space="preserve">Vậy điểm khác nhau của 2 công nghệ là </w:t>
+      </w:r>
+      <w:proofErr w:type="gramStart"/>
+      <w:r>
+        <w:rPr>
+          <w:rFonts w:eastAsia="Times New Roman"/>
+          <w:spacing w:val="5"/>
+        </w:rPr>
+        <w:t>gì ?</w:t>
+      </w:r>
+      <w:proofErr w:type="gramEnd"/>
     </w:p>
     <w:tbl>
       <w:tblPr>
@@ -6771,7 +6818,7 @@
       <w:pPr>
         <w:pStyle w:val="Heading3"/>
       </w:pPr>
-      <w:bookmarkStart w:id="30" w:name="_Toc146328380"/>
+      <w:bookmarkStart w:id="31" w:name="_Toc146328380"/>
       <w:r>
         <w:rPr>
           <w:noProof/>
@@ -6846,7 +6893,7 @@
       <w:r>
         <w:t>Angular</w:t>
       </w:r>
-      <w:bookmarkEnd w:id="30"/>
+      <w:bookmarkEnd w:id="31"/>
     </w:p>
     <w:p>
       <w:pPr>
@@ -6927,6 +6974,7 @@
       <w:r>
         <w:rPr>
           <w:rFonts w:eastAsia="Times New Roman" w:cs="Times New Roman"/>
+          <w:noProof/>
           <w:szCs w:val="26"/>
           <w:lang w:val="en-US"/>
         </w:rPr>
@@ -7129,6 +7177,7 @@
       <w:r>
         <w:rPr>
           <w:rFonts w:eastAsia="Times New Roman" w:cs="Times New Roman"/>
+          <w:noProof/>
           <w:szCs w:val="26"/>
           <w:lang w:val="en-US"/>
         </w:rPr>
@@ -7210,7 +7259,25 @@
           <w:szCs w:val="26"/>
           <w:lang w:val="en-US"/>
         </w:rPr>
-        <w:t>Là thành phần Bind dữ liệu từ Component cho phép gán dữ liệu từ Component cho Template .html để chúng được xuất ra bên .htnk (templateUrl)</w:t>
+        <w:t xml:space="preserve">Là thành phần Bind dữ liệu từ Component cho phép gán dữ liệu từ Component cho Template .html để chúng được xuất ra </w:t>
+      </w:r>
+      <w:proofErr w:type="gramStart"/>
+      <w:r>
+        <w:rPr>
+          <w:rFonts w:eastAsia="Times New Roman" w:cs="Times New Roman"/>
+          <w:szCs w:val="26"/>
+          <w:lang w:val="en-US"/>
+        </w:rPr>
+        <w:t>bên .htnk</w:t>
+      </w:r>
+      <w:proofErr w:type="gramEnd"/>
+      <w:r>
+        <w:rPr>
+          <w:rFonts w:eastAsia="Times New Roman" w:cs="Times New Roman"/>
+          <w:szCs w:val="26"/>
+          <w:lang w:val="en-US"/>
+        </w:rPr>
+        <w:t xml:space="preserve"> (templateUrl)</w:t>
       </w:r>
     </w:p>
     <w:p>
@@ -7280,6 +7347,7 @@
       <w:r>
         <w:rPr>
           <w:rFonts w:eastAsia="Times New Roman" w:cs="Times New Roman"/>
+          <w:noProof/>
           <w:szCs w:val="26"/>
           <w:lang w:val="en-US"/>
         </w:rPr>
@@ -7379,6 +7447,7 @@
       <w:r>
         <w:rPr>
           <w:rFonts w:eastAsia="Times New Roman" w:cs="Times New Roman"/>
+          <w:noProof/>
           <w:szCs w:val="26"/>
           <w:lang w:val="en-US"/>
         </w:rPr>
@@ -7454,13 +7523,23 @@
           <w:lang w:val="en-US"/>
         </w:rPr>
       </w:pPr>
+      <w:proofErr w:type="gramStart"/>
       <w:r>
         <w:rPr>
           <w:rFonts w:eastAsia="Times New Roman" w:cs="Times New Roman"/>
           <w:szCs w:val="26"/>
           <w:lang w:val="en-US"/>
         </w:rPr>
-        <w:t>Metadata(Siêu dữ liệu) là data để định nghĩa một thành phần trong Angular ví dụ @Component({})</w:t>
+        <w:t>Metadata(</w:t>
+      </w:r>
+      <w:proofErr w:type="gramEnd"/>
+      <w:r>
+        <w:rPr>
+          <w:rFonts w:eastAsia="Times New Roman" w:cs="Times New Roman"/>
+          <w:szCs w:val="26"/>
+          <w:lang w:val="en-US"/>
+        </w:rPr>
+        <w:t>Siêu dữ liệu) là data để định nghĩa một thành phần trong Angular ví dụ @Component({})</w:t>
       </w:r>
     </w:p>
     <w:p>
@@ -7478,6 +7557,7 @@
       <w:r>
         <w:rPr>
           <w:rFonts w:eastAsia="Times New Roman" w:cs="Times New Roman"/>
+          <w:noProof/>
           <w:szCs w:val="26"/>
           <w:lang w:val="en-US"/>
         </w:rPr>
@@ -7602,6 +7682,7 @@
       <w:r>
         <w:rPr>
           <w:rFonts w:eastAsia="Times New Roman" w:cs="Times New Roman"/>
+          <w:noProof/>
           <w:szCs w:val="26"/>
           <w:lang w:val="en-US"/>
         </w:rPr>
@@ -7712,11 +7793,11 @@
       <w:pPr>
         <w:pStyle w:val="Heading2"/>
       </w:pPr>
-      <w:bookmarkStart w:id="31" w:name="_Toc146328381"/>
+      <w:bookmarkStart w:id="32" w:name="_Toc146328381"/>
       <w:r>
         <w:t>Hướng dẫn cài đặt và cài đặt môi trường của Angular:</w:t>
       </w:r>
-      <w:bookmarkEnd w:id="31"/>
+      <w:bookmarkEnd w:id="32"/>
     </w:p>
     <w:p>
       <w:pPr>
@@ -7815,7 +7896,21 @@
         <w:rPr>
           <w:lang w:val="en-US"/>
         </w:rPr>
-        <w:t>Sau khi download sẽ có icon như dưới (setup) ấn vào  để tiến hành cài đặt:</w:t>
+        <w:t xml:space="preserve">Sau khi download sẽ có icon như dưới (setup) ấn </w:t>
+      </w:r>
+      <w:proofErr w:type="gramStart"/>
+      <w:r>
+        <w:rPr>
+          <w:lang w:val="en-US"/>
+        </w:rPr>
+        <w:t>vào  để</w:t>
+      </w:r>
+      <w:proofErr w:type="gramEnd"/>
+      <w:r>
+        <w:rPr>
+          <w:lang w:val="en-US"/>
+        </w:rPr>
+        <w:t xml:space="preserve"> tiến hành cài đặt:</w:t>
       </w:r>
     </w:p>
     <w:p>
@@ -10003,41 +10098,70 @@
     <w:p>
       <w:pPr>
         <w:pStyle w:val="Heading1"/>
+      </w:pPr>
+      <w:bookmarkStart w:id="33" w:name="_Toc146328382"/>
+      <w:r>
+        <w:t xml:space="preserve">PHÁT TRIỂN </w:t>
+      </w:r>
+      <w:bookmarkEnd w:id="33"/>
+      <w:r>
+        <w:t>HỆ THỐNG QUẢN LÝ ĐẶT MÓN ĂN TRỰC TUYẾN VÀ ĐẶT MÓN TẠI CHỖ</w:t>
+      </w:r>
+    </w:p>
+    <w:p>
+      <w:pPr>
+        <w:pStyle w:val="Heading1"/>
+        <w:numPr>
+          <w:ilvl w:val="0"/>
+          <w:numId w:val="0"/>
+        </w:numPr>
+        <w:ind w:left="1440"/>
         <w:rPr>
           <w:rStyle w:val="Heading1Char"/>
         </w:rPr>
       </w:pPr>
-      <w:bookmarkStart w:id="32" w:name="_Toc146328382"/>
-      <w:r>
-        <w:t xml:space="preserve">PHÁT TRIỂN </w:t>
-      </w:r>
-      <w:r>
-        <w:rPr>
-          <w:rStyle w:val="Heading1Char"/>
-        </w:rPr>
-        <w:t>HỆ THỐNG DU LỊCH</w:t>
-      </w:r>
-      <w:bookmarkEnd w:id="32"/>
     </w:p>
     <w:p>
       <w:pPr>
         <w:pStyle w:val="Heading2"/>
       </w:pPr>
-      <w:bookmarkStart w:id="33" w:name="_Toc146328383"/>
+      <w:bookmarkStart w:id="34" w:name="_Toc146328383"/>
       <w:r>
         <w:t>Giới thiệu</w:t>
       </w:r>
-      <w:bookmarkEnd w:id="33"/>
+      <w:bookmarkEnd w:id="34"/>
+    </w:p>
+    <w:p>
+      <w:pPr>
+        <w:pStyle w:val="ListParagraph"/>
+        <w:numPr>
+          <w:ilvl w:val="0"/>
+          <w:numId w:val="47"/>
+        </w:numPr>
+        <w:spacing w:line="360" w:lineRule="auto"/>
+      </w:pPr>
+      <w:r>
+        <w:t>Nhoam-Nhoam là một hệ thống quán ăn chuyên cung cấp văn hóa ẩm thực Việt Nam nói riêng, văn hóa ẩm thực thế giới nói chung</w:t>
+      </w:r>
+      <w:r>
+        <w:t>. Chúng tôi cũng cung cấp ẩm thực Việt Nam nói riêng và ẩm thực thế giới nói chung. Hệ thống bao gồm một cơ sở dữ liệu rõ ràng, quản lý hệ thống chặt chẽ</w:t>
+      </w:r>
+      <w:r>
+        <w:t>, cung cấp các giao diện tiện ích – thoải mái – thân thiện cho người dung có thể sử dụng cũng như một hệ thống bảo mật tốt để người dùng có thể đăng ký- đăng nhập ứng dụng sử dụng các dịch vụ của hệ thống quán ăn một cách yên tâm và tin cậy nhất</w:t>
+      </w:r>
     </w:p>
     <w:p>
       <w:pPr>
         <w:pStyle w:val="Heading2"/>
       </w:pPr>
-      <w:bookmarkStart w:id="34" w:name="_Toc146328384"/>
+      <w:bookmarkStart w:id="35" w:name="_Toc146328384"/>
       <w:r>
         <w:t>Kiến trúc hệ thống</w:t>
       </w:r>
-      <w:bookmarkEnd w:id="34"/>
+      <w:bookmarkEnd w:id="35"/>
+      <w:r>
+        <w:tab/>
+      </w:r>
     </w:p>
     <w:p>
       <w:pPr>
@@ -10138,11 +10262,12 @@
           <w:lang w:val="en-US"/>
         </w:rPr>
       </w:pPr>
-      <w:bookmarkStart w:id="35" w:name="_Toc367742554"/>
+      <w:bookmarkStart w:id="36" w:name="_Toc367742554"/>
       <w:r>
         <w:rPr>
           <w:rFonts w:cs="Times New Roman"/>
         </w:rPr>
+        <w:lastRenderedPageBreak/>
         <w:t xml:space="preserve">Hình </w:t>
       </w:r>
       <w:r>
@@ -10220,18 +10345,18 @@
         </w:rPr>
         <w:t>: Tên hình 1</w:t>
       </w:r>
-      <w:bookmarkEnd w:id="35"/>
+      <w:bookmarkEnd w:id="36"/>
     </w:p>
     <w:p>
       <w:pPr>
         <w:pStyle w:val="Heading2"/>
         <w:ind w:left="567" w:hanging="567"/>
       </w:pPr>
-      <w:bookmarkStart w:id="36" w:name="_Toc146328385"/>
+      <w:bookmarkStart w:id="37" w:name="_Toc146328385"/>
       <w:r>
         <w:t>Phân tích và thiết kế</w:t>
       </w:r>
-      <w:bookmarkEnd w:id="36"/>
+      <w:bookmarkEnd w:id="37"/>
     </w:p>
     <w:p>
       <w:pPr>
@@ -10249,7 +10374,14 @@
         <w:rPr>
           <w:lang w:val="en-US"/>
         </w:rPr>
-        <w:t>, sequence diagram</w:t>
+        <w:t xml:space="preserve">, sequence </w:t>
+      </w:r>
+      <w:proofErr w:type="gramStart"/>
+      <w:r>
+        <w:rPr>
+          <w:lang w:val="en-US"/>
+        </w:rPr>
+        <w:t>diagram</w:t>
       </w:r>
       <w:r>
         <w:rPr>
@@ -10263,6 +10395,7 @@
         </w:rPr>
         <w:t>ta</w:t>
       </w:r>
+      <w:proofErr w:type="gramEnd"/>
     </w:p>
     <w:p>
       <w:pPr>
@@ -10281,20 +10414,18 @@
       <w:pPr>
         <w:pStyle w:val="Heading2"/>
       </w:pPr>
-      <w:bookmarkStart w:id="37" w:name="_Toc146328386"/>
-      <w:r>
-        <w:lastRenderedPageBreak/>
+      <w:bookmarkStart w:id="38" w:name="_Toc146328386"/>
+      <w:r>
         <w:t>Các nghiệp vụ đã phát triển</w:t>
       </w:r>
-      <w:bookmarkEnd w:id="37"/>
-    </w:p>
-    <w:p>
-      <w:pPr>
-        <w:rPr>
-          <w:lang w:val="en-US"/>
-        </w:rPr>
-      </w:pPr>
-      <w:bookmarkStart w:id="38" w:name="_GoBack"/>
+      <w:bookmarkEnd w:id="38"/>
+    </w:p>
+    <w:p>
+      <w:pPr>
+        <w:rPr>
+          <w:lang w:val="en-US"/>
+        </w:rPr>
+      </w:pPr>
       <w:r>
         <w:rPr>
           <w:noProof/>
@@ -10342,7 +10473,6 @@
         <w:pStyle w:val="Heading3"/>
       </w:pPr>
       <w:bookmarkStart w:id="39" w:name="_Toc146328387"/>
-      <w:bookmarkEnd w:id="38"/>
       <w:r>
         <w:t>Đăng nhập với Google</w:t>
       </w:r>
@@ -10475,8 +10605,8 @@
       <w:bookmarkStart w:id="44" w:name="_Toc367742501"/>
       <w:bookmarkStart w:id="45" w:name="_Toc49105245"/>
       <w:bookmarkStart w:id="46" w:name="_Toc146328392"/>
-      <w:bookmarkEnd w:id="26"/>
       <w:bookmarkEnd w:id="27"/>
+      <w:bookmarkEnd w:id="28"/>
       <w:r>
         <w:lastRenderedPageBreak/>
         <w:t>TÊN CHƯƠNG 2</w:t>
@@ -10860,7 +10990,21 @@
         <w:rPr>
           <w:lang w:val="en-US"/>
         </w:rPr>
-        <w:t xml:space="preserve">[3]  Anh Nguyen, “Angular là gì? Ưu điểm và nhược điểm của Angular”, 28/08/2021 [Trực tuyến]. Địa chỉ: </w:t>
+        <w:t>[3</w:t>
+      </w:r>
+      <w:proofErr w:type="gramStart"/>
+      <w:r>
+        <w:rPr>
+          <w:lang w:val="en-US"/>
+        </w:rPr>
+        <w:t>]  Anh</w:t>
+      </w:r>
+      <w:proofErr w:type="gramEnd"/>
+      <w:r>
+        <w:rPr>
+          <w:lang w:val="en-US"/>
+        </w:rPr>
+        <w:t xml:space="preserve"> Nguyen, “Angular là gì? Ưu điểm và nhược điểm của Angular”, 28/08/2021 [Trực tuyến]. Địa chỉ: </w:t>
       </w:r>
       <w:hyperlink r:id="rId60" w:history="1">
         <w:r>
@@ -11081,7 +11225,7 @@
           <w:rPr>
             <w:noProof/>
           </w:rPr>
-          <w:t>38</w:t>
+          <w:t>19</w:t>
         </w:r>
         <w:r>
           <w:rPr>
@@ -15898,7 +16042,7 @@
   <w:abstractNum w:abstractNumId="35" w15:restartNumberingAfterBreak="0">
     <w:nsid w:val="5F4D565D"/>
     <w:multiLevelType w:val="multilevel"/>
-    <w:tmpl w:val="7D246DB8"/>
+    <w:tmpl w:val="4F90DC62"/>
     <w:lvl w:ilvl="0">
       <w:start w:val="1"/>
       <w:numFmt w:val="decimal"/>
@@ -17956,13 +18100,14 @@
     <w:link w:val="Heading1Char"/>
     <w:autoRedefine/>
     <w:qFormat/>
-    <w:rsid w:val="00574BE5"/>
+    <w:rsid w:val="00FD06D7"/>
     <w:pPr>
       <w:keepNext/>
       <w:numPr>
         <w:numId w:val="44"/>
       </w:numPr>
       <w:spacing w:before="120"/>
+      <w:jc w:val="center"/>
       <w:outlineLvl w:val="0"/>
     </w:pPr>
     <w:rPr>
@@ -18109,7 +18254,7 @@
     <w:name w:val="Heading 1 Char"/>
     <w:basedOn w:val="DefaultParagraphFont"/>
     <w:link w:val="Heading1"/>
-    <w:rsid w:val="00574BE5"/>
+    <w:rsid w:val="00FD06D7"/>
     <w:rPr>
       <w:rFonts w:ascii="Times New Roman" w:eastAsia="Times New Roman" w:hAnsi="Times New Roman" w:cs="Times New Roman"/>
       <w:b/>
@@ -18814,7 +18959,7 @@
 </file>
 
 <file path=customXml/itemProps1.xml><?xml version="1.0" encoding="utf-8"?>
-<ds:datastoreItem xmlns:ds="http://schemas.openxmlformats.org/officeDocument/2006/customXml" ds:itemID="{63F1B3D8-BE7B-450D-87F7-F541964100E4}">
+<ds:datastoreItem xmlns:ds="http://schemas.openxmlformats.org/officeDocument/2006/customXml" ds:itemID="{92860F4A-EBB6-4FD3-97C7-9D9EC9CB758F}">
   <ds:schemaRefs>
     <ds:schemaRef ds:uri="http://schemas.openxmlformats.org/officeDocument/2006/bibliography"/>
   </ds:schemaRefs>

</xml_diff>